<commit_message>
se agrega Evidencia de desempeño: GA7-220501096-AA1-EV02 definir estándares de codificación de acuerdo a plataforma de desarrollo elegida.
</commit_message>
<xml_diff>
--- a/Ejecucion/GUIA-7/Guia_aprendizaje_7.docx
+++ b/Ejecucion/GUIA-7/Guia_aprendizaje_7.docx
@@ -5543,45 +5543,67 @@
         </w:tabs>
         <w:spacing w:before="82"/>
         <w:ind w:right="686"/>
-      </w:pPr>
-      <w:r>
+        <w:rPr>
+          <w:highlight w:val="green"/>
+        </w:rPr>
+      </w:pPr>
+      <w:r>
+        <w:rPr>
+          <w:highlight w:val="green"/>
+        </w:rPr>
         <w:lastRenderedPageBreak/>
         <w:t>Evidencia de desempeño: GA7-220501096-AA1-EV02 definir estándares de codificación de acuerdo a</w:t>
       </w:r>
       <w:r>
         <w:rPr>
           <w:spacing w:val="-54"/>
-        </w:rPr>
-        <w:t xml:space="preserve"> </w:t>
-      </w:r>
-      <w:r>
+          <w:highlight w:val="green"/>
+        </w:rPr>
+        <w:t xml:space="preserve"> </w:t>
+      </w:r>
+      <w:r>
+        <w:rPr>
+          <w:highlight w:val="green"/>
+        </w:rPr>
         <w:t>plataforma</w:t>
       </w:r>
       <w:r>
         <w:rPr>
           <w:spacing w:val="-2"/>
-        </w:rPr>
-        <w:t xml:space="preserve"> </w:t>
-      </w:r>
-      <w:r>
+          <w:highlight w:val="green"/>
+        </w:rPr>
+        <w:t xml:space="preserve"> </w:t>
+      </w:r>
+      <w:r>
+        <w:rPr>
+          <w:highlight w:val="green"/>
+        </w:rPr>
         <w:t>de</w:t>
       </w:r>
       <w:r>
         <w:rPr>
           <w:spacing w:val="1"/>
-        </w:rPr>
-        <w:t xml:space="preserve"> </w:t>
-      </w:r>
-      <w:r>
+          <w:highlight w:val="green"/>
+        </w:rPr>
+        <w:t xml:space="preserve"> </w:t>
+      </w:r>
+      <w:r>
+        <w:rPr>
+          <w:highlight w:val="green"/>
+        </w:rPr>
         <w:t>desarrollo</w:t>
       </w:r>
       <w:r>
         <w:rPr>
           <w:spacing w:val="2"/>
-        </w:rPr>
-        <w:t xml:space="preserve"> </w:t>
-      </w:r>
-      <w:r>
+          <w:highlight w:val="green"/>
+        </w:rPr>
+        <w:t xml:space="preserve"> </w:t>
+      </w:r>
+      <w:r>
+        <w:rPr>
+          <w:highlight w:val="green"/>
+        </w:rPr>
         <w:t>elegida</w:t>
       </w:r>
     </w:p>

</xml_diff>

<commit_message>
se agrega Evidencia de desempeño: GA7-220501096-AA1-EV02 definir estándares de codificación de acuerdo a plataforma de desarrollo elegida - Evidencia de conocimiento: GA7-220501096-AA1-EV03 identifica herramientas de versionamiento.
</commit_message>
<xml_diff>
--- a/Ejecucion/GUIA-7/Guia_aprendizaje_7.docx
+++ b/Ejecucion/GUIA-7/Guia_aprendizaje_7.docx
@@ -6505,72 +6505,106 @@
           <w:tab w:val="left" w:pos="660"/>
         </w:tabs>
         <w:ind w:hanging="361"/>
-      </w:pPr>
-      <w:r>
+        <w:rPr>
+          <w:highlight w:val="green"/>
+        </w:rPr>
+      </w:pPr>
+      <w:r>
+        <w:rPr>
+          <w:highlight w:val="green"/>
+        </w:rPr>
         <w:t>Evidencia</w:t>
       </w:r>
       <w:r>
         <w:rPr>
           <w:spacing w:val="-6"/>
-        </w:rPr>
-        <w:t xml:space="preserve"> </w:t>
-      </w:r>
-      <w:r>
+          <w:highlight w:val="green"/>
+        </w:rPr>
+        <w:t xml:space="preserve"> </w:t>
+      </w:r>
+      <w:r>
+        <w:rPr>
+          <w:highlight w:val="green"/>
+        </w:rPr>
         <w:t>de</w:t>
       </w:r>
       <w:r>
         <w:rPr>
           <w:spacing w:val="-6"/>
-        </w:rPr>
-        <w:t xml:space="preserve"> </w:t>
-      </w:r>
-      <w:r>
+          <w:highlight w:val="green"/>
+        </w:rPr>
+        <w:t xml:space="preserve"> </w:t>
+      </w:r>
+      <w:r>
+        <w:rPr>
+          <w:highlight w:val="green"/>
+        </w:rPr>
         <w:t>conocimiento:</w:t>
       </w:r>
       <w:r>
         <w:rPr>
           <w:spacing w:val="-4"/>
-        </w:rPr>
-        <w:t xml:space="preserve"> </w:t>
-      </w:r>
-      <w:r>
+          <w:highlight w:val="green"/>
+        </w:rPr>
+        <w:t xml:space="preserve"> </w:t>
+      </w:r>
+      <w:r>
+        <w:rPr>
+          <w:highlight w:val="green"/>
+        </w:rPr>
         <w:t>GA7-220501096-AA1-EV03</w:t>
       </w:r>
       <w:r>
         <w:rPr>
           <w:spacing w:val="-6"/>
-        </w:rPr>
-        <w:t xml:space="preserve"> </w:t>
-      </w:r>
-      <w:r>
+          <w:highlight w:val="green"/>
+        </w:rPr>
+        <w:t xml:space="preserve"> </w:t>
+      </w:r>
+      <w:r>
+        <w:rPr>
+          <w:highlight w:val="green"/>
+        </w:rPr>
         <w:t>identifica</w:t>
       </w:r>
       <w:r>
         <w:rPr>
           <w:spacing w:val="-5"/>
-        </w:rPr>
-        <w:t xml:space="preserve"> </w:t>
-      </w:r>
-      <w:r>
+          <w:highlight w:val="green"/>
+        </w:rPr>
+        <w:t xml:space="preserve"> </w:t>
+      </w:r>
+      <w:r>
+        <w:rPr>
+          <w:highlight w:val="green"/>
+        </w:rPr>
         <w:t>herramientas</w:t>
       </w:r>
       <w:r>
         <w:rPr>
           <w:spacing w:val="-6"/>
-        </w:rPr>
-        <w:t xml:space="preserve"> </w:t>
-      </w:r>
-      <w:r>
+          <w:highlight w:val="green"/>
+        </w:rPr>
+        <w:t xml:space="preserve"> </w:t>
+      </w:r>
+      <w:r>
+        <w:rPr>
+          <w:highlight w:val="green"/>
+        </w:rPr>
         <w:t>de</w:t>
       </w:r>
       <w:r>
         <w:rPr>
           <w:spacing w:val="-5"/>
+          <w:highlight w:val="green"/>
         </w:rPr>
         <w:t xml:space="preserve"> </w:t>
       </w:r>
       <w:proofErr w:type="spellStart"/>
       <w:r>
+        <w:rPr>
+          <w:highlight w:val="green"/>
+        </w:rPr>
         <w:t>versionamiento</w:t>
       </w:r>
       <w:proofErr w:type="spellEnd"/>

</xml_diff>

<commit_message>
se agrega carpeta promover con el foro
</commit_message>
<xml_diff>
--- a/Ejecucion/GUIA-7/Guia_aprendizaje_7.docx
+++ b/Ejecucion/GUIA-7/Guia_aprendizaje_7.docx
@@ -7736,46 +7736,68 @@
           <w:tab w:val="left" w:pos="659"/>
         </w:tabs>
         <w:ind w:left="658" w:right="842"/>
-      </w:pPr>
-      <w:r>
+        <w:rPr>
+          <w:highlight w:val="green"/>
+        </w:rPr>
+      </w:pPr>
+      <w:r>
+        <w:rPr>
+          <w:highlight w:val="green"/>
+        </w:rPr>
         <w:t>Evidencia de desempeño: GA7-220501096-AA1-EV04 instalación y configuración de herramienta de</w:t>
       </w:r>
       <w:r>
         <w:rPr>
           <w:spacing w:val="-53"/>
+          <w:highlight w:val="green"/>
         </w:rPr>
         <w:t xml:space="preserve"> </w:t>
       </w:r>
       <w:proofErr w:type="spellStart"/>
       <w:r>
+        <w:rPr>
+          <w:highlight w:val="green"/>
+        </w:rPr>
         <w:t>versionamiento</w:t>
       </w:r>
       <w:proofErr w:type="spellEnd"/>
       <w:r>
         <w:rPr>
           <w:spacing w:val="-1"/>
-        </w:rPr>
-        <w:t xml:space="preserve"> </w:t>
-      </w:r>
-      <w:r>
+          <w:highlight w:val="green"/>
+        </w:rPr>
+        <w:t xml:space="preserve"> </w:t>
+      </w:r>
+      <w:r>
+        <w:rPr>
+          <w:highlight w:val="green"/>
+        </w:rPr>
         <w:t>(Local</w:t>
       </w:r>
       <w:r>
         <w:rPr>
           <w:spacing w:val="-1"/>
-        </w:rPr>
-        <w:t xml:space="preserve"> </w:t>
-      </w:r>
-      <w:r>
+          <w:highlight w:val="green"/>
+        </w:rPr>
+        <w:t xml:space="preserve"> </w:t>
+      </w:r>
+      <w:r>
+        <w:rPr>
+          <w:highlight w:val="green"/>
+        </w:rPr>
         <w:t>/</w:t>
       </w:r>
       <w:r>
         <w:rPr>
           <w:spacing w:val="1"/>
-        </w:rPr>
-        <w:t xml:space="preserve"> </w:t>
-      </w:r>
-      <w:r>
+          <w:highlight w:val="green"/>
+        </w:rPr>
+        <w:t xml:space="preserve"> </w:t>
+      </w:r>
+      <w:r>
+        <w:rPr>
+          <w:highlight w:val="green"/>
+        </w:rPr>
         <w:t>Web)</w:t>
       </w:r>
     </w:p>

</xml_diff>

<commit_message>
se  termina evidencia caso malala
</commit_message>
<xml_diff>
--- a/Ejecucion/GUIA-7/Guia_aprendizaje_7.docx
+++ b/Ejecucion/GUIA-7/Guia_aprendizaje_7.docx
@@ -15915,89 +15915,131 @@
           <w:tab w:val="left" w:pos="1020"/>
         </w:tabs>
         <w:ind w:left="1019" w:hanging="361"/>
-      </w:pPr>
-      <w:r>
+        <w:rPr>
+          <w:highlight w:val="yellow"/>
+        </w:rPr>
+      </w:pPr>
+      <w:r>
+        <w:rPr>
+          <w:highlight w:val="yellow"/>
+        </w:rPr>
         <w:t>Evidencia</w:t>
       </w:r>
       <w:r>
         <w:rPr>
           <w:spacing w:val="-5"/>
-        </w:rPr>
-        <w:t xml:space="preserve"> </w:t>
-      </w:r>
-      <w:r>
+          <w:highlight w:val="yellow"/>
+        </w:rPr>
+        <w:t xml:space="preserve"> </w:t>
+      </w:r>
+      <w:r>
+        <w:rPr>
+          <w:highlight w:val="yellow"/>
+        </w:rPr>
         <w:t>de</w:t>
       </w:r>
       <w:r>
         <w:rPr>
           <w:spacing w:val="-5"/>
-        </w:rPr>
-        <w:t xml:space="preserve"> </w:t>
-      </w:r>
-      <w:r>
+          <w:highlight w:val="yellow"/>
+        </w:rPr>
+        <w:t xml:space="preserve"> </w:t>
+      </w:r>
+      <w:r>
+        <w:rPr>
+          <w:highlight w:val="yellow"/>
+        </w:rPr>
         <w:t>producto:</w:t>
       </w:r>
       <w:r>
         <w:rPr>
           <w:spacing w:val="-4"/>
-        </w:rPr>
-        <w:t xml:space="preserve"> </w:t>
-      </w:r>
-      <w:r>
+          <w:highlight w:val="yellow"/>
+        </w:rPr>
+        <w:t xml:space="preserve"> </w:t>
+      </w:r>
+      <w:r>
+        <w:rPr>
+          <w:highlight w:val="yellow"/>
+        </w:rPr>
         <w:t>GA7-220501096-AA2-EV02</w:t>
       </w:r>
       <w:r>
         <w:rPr>
           <w:spacing w:val="-3"/>
-        </w:rPr>
-        <w:t xml:space="preserve"> </w:t>
-      </w:r>
-      <w:r>
+          <w:highlight w:val="yellow"/>
+        </w:rPr>
+        <w:t xml:space="preserve"> </w:t>
+      </w:r>
+      <w:r>
+        <w:rPr>
+          <w:highlight w:val="yellow"/>
+        </w:rPr>
         <w:t>módulos</w:t>
       </w:r>
       <w:r>
         <w:rPr>
           <w:spacing w:val="-5"/>
-        </w:rPr>
-        <w:t xml:space="preserve"> </w:t>
-      </w:r>
-      <w:r>
+          <w:highlight w:val="yellow"/>
+        </w:rPr>
+        <w:t xml:space="preserve"> </w:t>
+      </w:r>
+      <w:r>
+        <w:rPr>
+          <w:highlight w:val="yellow"/>
+        </w:rPr>
         <w:t>de</w:t>
       </w:r>
       <w:r>
         <w:rPr>
           <w:spacing w:val="-5"/>
-        </w:rPr>
-        <w:t xml:space="preserve"> </w:t>
-      </w:r>
-      <w:r>
+          <w:highlight w:val="yellow"/>
+        </w:rPr>
+        <w:t xml:space="preserve"> </w:t>
+      </w:r>
+      <w:r>
+        <w:rPr>
+          <w:highlight w:val="yellow"/>
+        </w:rPr>
         <w:t>software</w:t>
       </w:r>
       <w:r>
         <w:rPr>
           <w:spacing w:val="-5"/>
-        </w:rPr>
-        <w:t xml:space="preserve"> </w:t>
-      </w:r>
-      <w:r>
+          <w:highlight w:val="yellow"/>
+        </w:rPr>
+        <w:t xml:space="preserve"> </w:t>
+      </w:r>
+      <w:r>
+        <w:rPr>
+          <w:highlight w:val="yellow"/>
+        </w:rPr>
         <w:t>codificados</w:t>
       </w:r>
       <w:r>
         <w:rPr>
           <w:spacing w:val="-5"/>
-        </w:rPr>
-        <w:t xml:space="preserve"> </w:t>
-      </w:r>
-      <w:r>
+          <w:highlight w:val="yellow"/>
+        </w:rPr>
+        <w:t xml:space="preserve"> </w:t>
+      </w:r>
+      <w:r>
+        <w:rPr>
+          <w:highlight w:val="yellow"/>
+        </w:rPr>
         <w:t>y</w:t>
       </w:r>
       <w:r>
         <w:rPr>
           <w:spacing w:val="-3"/>
-        </w:rPr>
-        <w:t xml:space="preserve"> </w:t>
-      </w:r>
-      <w:r>
+          <w:highlight w:val="yellow"/>
+        </w:rPr>
+        <w:t xml:space="preserve"> </w:t>
+      </w:r>
+      <w:r>
+        <w:rPr>
+          <w:highlight w:val="yellow"/>
+        </w:rPr>
         <w:t>probados</w:t>
       </w:r>
     </w:p>
@@ -19982,90 +20024,132 @@
         <w:spacing w:before="82"/>
         <w:ind w:left="1019"/>
         <w:jc w:val="both"/>
-      </w:pPr>
-      <w:r>
+        <w:rPr>
+          <w:highlight w:val="yellow"/>
+        </w:rPr>
+      </w:pPr>
+      <w:r>
+        <w:rPr>
+          <w:highlight w:val="yellow"/>
+        </w:rPr>
         <w:lastRenderedPageBreak/>
         <w:t>Evidencia</w:t>
       </w:r>
       <w:r>
         <w:rPr>
           <w:spacing w:val="-5"/>
-        </w:rPr>
-        <w:t xml:space="preserve"> </w:t>
-      </w:r>
-      <w:r>
+          <w:highlight w:val="yellow"/>
+        </w:rPr>
+        <w:t xml:space="preserve"> </w:t>
+      </w:r>
+      <w:r>
+        <w:rPr>
+          <w:highlight w:val="yellow"/>
+        </w:rPr>
         <w:t>de</w:t>
       </w:r>
       <w:r>
         <w:rPr>
           <w:spacing w:val="-5"/>
-        </w:rPr>
-        <w:t xml:space="preserve"> </w:t>
-      </w:r>
-      <w:r>
+          <w:highlight w:val="yellow"/>
+        </w:rPr>
+        <w:t xml:space="preserve"> </w:t>
+      </w:r>
+      <w:r>
+        <w:rPr>
+          <w:highlight w:val="yellow"/>
+        </w:rPr>
         <w:t>producto:</w:t>
       </w:r>
       <w:r>
         <w:rPr>
           <w:spacing w:val="-4"/>
-        </w:rPr>
-        <w:t xml:space="preserve"> </w:t>
-      </w:r>
-      <w:r>
+          <w:highlight w:val="yellow"/>
+        </w:rPr>
+        <w:t xml:space="preserve"> </w:t>
+      </w:r>
+      <w:r>
+        <w:rPr>
+          <w:highlight w:val="yellow"/>
+        </w:rPr>
         <w:t>GA7-220501096-AA3-EV02</w:t>
       </w:r>
       <w:r>
         <w:rPr>
           <w:spacing w:val="-3"/>
-        </w:rPr>
-        <w:t xml:space="preserve"> </w:t>
-      </w:r>
-      <w:r>
+          <w:highlight w:val="yellow"/>
+        </w:rPr>
+        <w:t xml:space="preserve"> </w:t>
+      </w:r>
+      <w:r>
+        <w:rPr>
+          <w:highlight w:val="yellow"/>
+        </w:rPr>
         <w:t>módulos</w:t>
       </w:r>
       <w:r>
         <w:rPr>
           <w:spacing w:val="-5"/>
-        </w:rPr>
-        <w:t xml:space="preserve"> </w:t>
-      </w:r>
-      <w:r>
+          <w:highlight w:val="yellow"/>
+        </w:rPr>
+        <w:t xml:space="preserve"> </w:t>
+      </w:r>
+      <w:r>
+        <w:rPr>
+          <w:highlight w:val="yellow"/>
+        </w:rPr>
         <w:t>de</w:t>
       </w:r>
       <w:r>
         <w:rPr>
           <w:spacing w:val="-5"/>
-        </w:rPr>
-        <w:t xml:space="preserve"> </w:t>
-      </w:r>
-      <w:r>
+          <w:highlight w:val="yellow"/>
+        </w:rPr>
+        <w:t xml:space="preserve"> </w:t>
+      </w:r>
+      <w:r>
+        <w:rPr>
+          <w:highlight w:val="yellow"/>
+        </w:rPr>
         <w:t>software</w:t>
       </w:r>
       <w:r>
         <w:rPr>
           <w:spacing w:val="-5"/>
-        </w:rPr>
-        <w:t xml:space="preserve"> </w:t>
-      </w:r>
-      <w:r>
+          <w:highlight w:val="yellow"/>
+        </w:rPr>
+        <w:t xml:space="preserve"> </w:t>
+      </w:r>
+      <w:r>
+        <w:rPr>
+          <w:highlight w:val="yellow"/>
+        </w:rPr>
         <w:t>codificados</w:t>
       </w:r>
       <w:r>
         <w:rPr>
           <w:spacing w:val="-5"/>
-        </w:rPr>
-        <w:t xml:space="preserve"> </w:t>
-      </w:r>
-      <w:r>
+          <w:highlight w:val="yellow"/>
+        </w:rPr>
+        <w:t xml:space="preserve"> </w:t>
+      </w:r>
+      <w:r>
+        <w:rPr>
+          <w:highlight w:val="yellow"/>
+        </w:rPr>
         <w:t>y</w:t>
       </w:r>
       <w:r>
         <w:rPr>
           <w:spacing w:val="-3"/>
-        </w:rPr>
-        <w:t xml:space="preserve"> </w:t>
-      </w:r>
-      <w:r>
+          <w:highlight w:val="yellow"/>
+        </w:rPr>
+        <w:t xml:space="preserve"> </w:t>
+      </w:r>
+      <w:r>
+        <w:rPr>
+          <w:highlight w:val="yellow"/>
+        </w:rPr>
         <w:t>probados</w:t>
       </w:r>
     </w:p>
@@ -24558,172 +24642,250 @@
         <w:spacing w:before="1" w:line="249" w:lineRule="auto"/>
         <w:ind w:left="1018" w:right="553" w:hanging="360"/>
         <w:jc w:val="both"/>
-      </w:pPr>
-      <w:r>
+        <w:rPr>
+          <w:highlight w:val="yellow"/>
+        </w:rPr>
+      </w:pPr>
+      <w:r>
+        <w:rPr>
+          <w:highlight w:val="yellow"/>
+        </w:rPr>
         <w:t>Evidencia</w:t>
       </w:r>
       <w:r>
         <w:rPr>
           <w:spacing w:val="1"/>
-        </w:rPr>
-        <w:t xml:space="preserve"> </w:t>
-      </w:r>
-      <w:r>
+          <w:highlight w:val="yellow"/>
+        </w:rPr>
+        <w:t xml:space="preserve"> </w:t>
+      </w:r>
+      <w:r>
+        <w:rPr>
+          <w:highlight w:val="yellow"/>
+        </w:rPr>
         <w:t>de</w:t>
       </w:r>
       <w:r>
         <w:rPr>
           <w:spacing w:val="1"/>
-        </w:rPr>
-        <w:t xml:space="preserve"> </w:t>
-      </w:r>
-      <w:r>
+          <w:highlight w:val="yellow"/>
+        </w:rPr>
+        <w:t xml:space="preserve"> </w:t>
+      </w:r>
+      <w:r>
+        <w:rPr>
+          <w:highlight w:val="yellow"/>
+        </w:rPr>
         <w:t>desempeño:</w:t>
       </w:r>
       <w:r>
         <w:rPr>
           <w:spacing w:val="1"/>
-        </w:rPr>
-        <w:t xml:space="preserve"> </w:t>
-      </w:r>
-      <w:r>
+          <w:highlight w:val="yellow"/>
+        </w:rPr>
+        <w:t xml:space="preserve"> </w:t>
+      </w:r>
+      <w:r>
+        <w:rPr>
+          <w:highlight w:val="yellow"/>
+        </w:rPr>
         <w:t>GA7-220501096-AA4-EV02</w:t>
       </w:r>
       <w:r>
         <w:rPr>
           <w:spacing w:val="1"/>
-        </w:rPr>
-        <w:t xml:space="preserve"> </w:t>
-      </w:r>
-      <w:r>
+          <w:highlight w:val="yellow"/>
+        </w:rPr>
+        <w:t xml:space="preserve"> </w:t>
+      </w:r>
+      <w:r>
+        <w:rPr>
+          <w:highlight w:val="yellow"/>
+        </w:rPr>
         <w:t>verificación</w:t>
       </w:r>
       <w:r>
         <w:rPr>
           <w:spacing w:val="1"/>
-        </w:rPr>
-        <w:t xml:space="preserve"> </w:t>
-      </w:r>
-      <w:r>
+          <w:highlight w:val="yellow"/>
+        </w:rPr>
+        <w:t xml:space="preserve"> </w:t>
+      </w:r>
+      <w:r>
+        <w:rPr>
+          <w:highlight w:val="yellow"/>
+        </w:rPr>
         <w:t>de</w:t>
       </w:r>
       <w:r>
         <w:rPr>
           <w:spacing w:val="1"/>
-        </w:rPr>
-        <w:t xml:space="preserve"> </w:t>
-      </w:r>
-      <w:r>
+          <w:highlight w:val="yellow"/>
+        </w:rPr>
+        <w:t xml:space="preserve"> </w:t>
+      </w:r>
+      <w:r>
+        <w:rPr>
+          <w:highlight w:val="yellow"/>
+        </w:rPr>
         <w:t>procedimientos</w:t>
       </w:r>
       <w:r>
         <w:rPr>
           <w:spacing w:val="1"/>
-        </w:rPr>
-        <w:t xml:space="preserve"> </w:t>
-      </w:r>
-      <w:r>
+          <w:highlight w:val="yellow"/>
+        </w:rPr>
+        <w:t xml:space="preserve"> </w:t>
+      </w:r>
+      <w:r>
+        <w:rPr>
+          <w:highlight w:val="yellow"/>
+        </w:rPr>
         <w:t>para</w:t>
       </w:r>
       <w:r>
         <w:rPr>
           <w:spacing w:val="1"/>
-        </w:rPr>
-        <w:t xml:space="preserve"> </w:t>
-      </w:r>
-      <w:r>
+          <w:highlight w:val="yellow"/>
+        </w:rPr>
+        <w:t xml:space="preserve"> </w:t>
+      </w:r>
+      <w:r>
+        <w:rPr>
+          <w:highlight w:val="yellow"/>
+        </w:rPr>
         <w:t>la</w:t>
       </w:r>
       <w:r>
         <w:rPr>
           <w:spacing w:val="1"/>
-        </w:rPr>
-        <w:t xml:space="preserve"> </w:t>
-      </w:r>
-      <w:r>
+          <w:highlight w:val="yellow"/>
+        </w:rPr>
+        <w:t xml:space="preserve"> </w:t>
+      </w:r>
+      <w:r>
+        <w:rPr>
+          <w:highlight w:val="yellow"/>
+        </w:rPr>
         <w:t>definición</w:t>
       </w:r>
       <w:r>
         <w:rPr>
           <w:spacing w:val="-1"/>
-        </w:rPr>
-        <w:t xml:space="preserve"> </w:t>
-      </w:r>
-      <w:r>
+          <w:highlight w:val="yellow"/>
+        </w:rPr>
+        <w:t xml:space="preserve"> </w:t>
+      </w:r>
+      <w:r>
+        <w:rPr>
+          <w:highlight w:val="yellow"/>
+        </w:rPr>
         <w:t>de</w:t>
       </w:r>
       <w:r>
         <w:rPr>
           <w:spacing w:val="-2"/>
-        </w:rPr>
-        <w:t xml:space="preserve"> </w:t>
-      </w:r>
-      <w:r>
+          <w:highlight w:val="yellow"/>
+        </w:rPr>
+        <w:t xml:space="preserve"> </w:t>
+      </w:r>
+      <w:r>
+        <w:rPr>
+          <w:highlight w:val="yellow"/>
+        </w:rPr>
         <w:t>componentes</w:t>
       </w:r>
       <w:r>
         <w:rPr>
           <w:spacing w:val="-1"/>
+          <w:highlight w:val="yellow"/>
         </w:rPr>
         <w:t xml:space="preserve"> </w:t>
       </w:r>
       <w:proofErr w:type="spellStart"/>
       <w:r>
+        <w:rPr>
+          <w:highlight w:val="yellow"/>
+        </w:rPr>
         <w:t>frontend</w:t>
       </w:r>
       <w:proofErr w:type="spellEnd"/>
       <w:r>
         <w:rPr>
           <w:spacing w:val="-1"/>
-        </w:rPr>
-        <w:t xml:space="preserve"> </w:t>
-      </w:r>
-      <w:r>
+          <w:highlight w:val="yellow"/>
+        </w:rPr>
+        <w:t xml:space="preserve"> </w:t>
+      </w:r>
+      <w:r>
+        <w:rPr>
+          <w:highlight w:val="yellow"/>
+        </w:rPr>
         <w:t>de</w:t>
       </w:r>
       <w:r>
         <w:rPr>
           <w:spacing w:val="-2"/>
-        </w:rPr>
-        <w:t xml:space="preserve"> </w:t>
-      </w:r>
-      <w:r>
+          <w:highlight w:val="yellow"/>
+        </w:rPr>
+        <w:t xml:space="preserve"> </w:t>
+      </w:r>
+      <w:r>
+        <w:rPr>
+          <w:highlight w:val="yellow"/>
+        </w:rPr>
         <w:t>la</w:t>
       </w:r>
       <w:r>
         <w:rPr>
           <w:spacing w:val="-1"/>
-        </w:rPr>
-        <w:t xml:space="preserve"> </w:t>
-      </w:r>
-      <w:r>
+          <w:highlight w:val="yellow"/>
+        </w:rPr>
+        <w:t xml:space="preserve"> </w:t>
+      </w:r>
+      <w:r>
+        <w:rPr>
+          <w:highlight w:val="yellow"/>
+        </w:rPr>
         <w:t>aplicación</w:t>
       </w:r>
       <w:r>
         <w:rPr>
           <w:spacing w:val="-1"/>
-        </w:rPr>
-        <w:t xml:space="preserve"> </w:t>
-      </w:r>
-      <w:r>
+          <w:highlight w:val="yellow"/>
+        </w:rPr>
+        <w:t xml:space="preserve"> </w:t>
+      </w:r>
+      <w:r>
+        <w:rPr>
+          <w:highlight w:val="yellow"/>
+        </w:rPr>
         <w:t>(listas</w:t>
       </w:r>
       <w:r>
         <w:rPr>
           <w:spacing w:val="-2"/>
-        </w:rPr>
-        <w:t xml:space="preserve"> </w:t>
-      </w:r>
-      <w:r>
+          <w:highlight w:val="yellow"/>
+        </w:rPr>
+        <w:t xml:space="preserve"> </w:t>
+      </w:r>
+      <w:r>
+        <w:rPr>
+          <w:highlight w:val="yellow"/>
+        </w:rPr>
         <w:t>de</w:t>
       </w:r>
       <w:r>
         <w:rPr>
           <w:spacing w:val="1"/>
-        </w:rPr>
-        <w:t xml:space="preserve"> </w:t>
-      </w:r>
-      <w:r>
+          <w:highlight w:val="yellow"/>
+        </w:rPr>
+        <w:t xml:space="preserve"> </w:t>
+      </w:r>
+      <w:r>
+        <w:rPr>
+          <w:highlight w:val="yellow"/>
+        </w:rPr>
         <w:t>chequeo)</w:t>
       </w:r>
     </w:p>
@@ -25477,70 +25639,106 @@
         <w:spacing w:line="249" w:lineRule="auto"/>
         <w:ind w:left="1019" w:right="546" w:hanging="362"/>
         <w:jc w:val="both"/>
-      </w:pPr>
-      <w:r>
+        <w:rPr>
+          <w:highlight w:val="yellow"/>
+        </w:rPr>
+      </w:pPr>
+      <w:r>
+        <w:rPr>
+          <w:highlight w:val="yellow"/>
+        </w:rPr>
         <w:t xml:space="preserve">Evidencia de producto: GA7-220501096-AA4-EV03 Componente </w:t>
       </w:r>
       <w:proofErr w:type="spellStart"/>
       <w:r>
+        <w:rPr>
+          <w:highlight w:val="yellow"/>
+        </w:rPr>
         <w:t>frontend</w:t>
       </w:r>
       <w:proofErr w:type="spellEnd"/>
       <w:r>
+        <w:rPr>
+          <w:highlight w:val="yellow"/>
+        </w:rPr>
         <w:t xml:space="preserve"> del proyecto formativo y</w:t>
       </w:r>
       <w:r>
         <w:rPr>
           <w:spacing w:val="1"/>
-        </w:rPr>
-        <w:t xml:space="preserve"> </w:t>
-      </w:r>
-      <w:r>
+          <w:highlight w:val="yellow"/>
+        </w:rPr>
+        <w:t xml:space="preserve"> </w:t>
+      </w:r>
+      <w:r>
+        <w:rPr>
+          <w:highlight w:val="yellow"/>
+        </w:rPr>
         <w:t>proyectos</w:t>
       </w:r>
       <w:r>
         <w:rPr>
           <w:spacing w:val="-2"/>
-        </w:rPr>
-        <w:t xml:space="preserve"> </w:t>
-      </w:r>
-      <w:r>
+          <w:highlight w:val="yellow"/>
+        </w:rPr>
+        <w:t xml:space="preserve"> </w:t>
+      </w:r>
+      <w:r>
+        <w:rPr>
+          <w:highlight w:val="yellow"/>
+        </w:rPr>
         <w:t>de</w:t>
       </w:r>
       <w:r>
         <w:rPr>
           <w:spacing w:val="-1"/>
-        </w:rPr>
-        <w:t xml:space="preserve"> </w:t>
-      </w:r>
-      <w:r>
+          <w:highlight w:val="yellow"/>
+        </w:rPr>
+        <w:t xml:space="preserve"> </w:t>
+      </w:r>
+      <w:r>
+        <w:rPr>
+          <w:highlight w:val="yellow"/>
+        </w:rPr>
         <w:t>clase</w:t>
       </w:r>
       <w:r>
         <w:rPr>
           <w:spacing w:val="1"/>
-        </w:rPr>
-        <w:t xml:space="preserve"> </w:t>
-      </w:r>
-      <w:r>
+          <w:highlight w:val="yellow"/>
+        </w:rPr>
+        <w:t xml:space="preserve"> </w:t>
+      </w:r>
+      <w:r>
+        <w:rPr>
+          <w:highlight w:val="yellow"/>
+        </w:rPr>
         <w:t>(listas</w:t>
       </w:r>
       <w:r>
         <w:rPr>
           <w:spacing w:val="1"/>
-        </w:rPr>
-        <w:t xml:space="preserve"> </w:t>
-      </w:r>
-      <w:r>
+          <w:highlight w:val="yellow"/>
+        </w:rPr>
+        <w:t xml:space="preserve"> </w:t>
+      </w:r>
+      <w:r>
+        <w:rPr>
+          <w:highlight w:val="yellow"/>
+        </w:rPr>
         <w:t>de</w:t>
       </w:r>
       <w:r>
         <w:rPr>
           <w:spacing w:val="-1"/>
-        </w:rPr>
-        <w:t xml:space="preserve"> </w:t>
-      </w:r>
-      <w:r>
+          <w:highlight w:val="yellow"/>
+        </w:rPr>
+        <w:t xml:space="preserve"> </w:t>
+      </w:r>
+      <w:r>
+        <w:rPr>
+          <w:highlight w:val="yellow"/>
+        </w:rPr>
         <w:t>chequeo)</w:t>
       </w:r>
     </w:p>
@@ -27784,107 +27982,157 @@
         <w:spacing w:before="197"/>
         <w:ind w:hanging="361"/>
         <w:jc w:val="both"/>
-      </w:pPr>
-      <w:r>
+        <w:rPr>
+          <w:highlight w:val="yellow"/>
+        </w:rPr>
+      </w:pPr>
+      <w:r>
+        <w:rPr>
+          <w:highlight w:val="yellow"/>
+        </w:rPr>
         <w:t>Evidencia</w:t>
       </w:r>
       <w:r>
         <w:rPr>
           <w:spacing w:val="-4"/>
-        </w:rPr>
-        <w:t xml:space="preserve"> </w:t>
-      </w:r>
-      <w:r>
+          <w:highlight w:val="yellow"/>
+        </w:rPr>
+        <w:t xml:space="preserve"> </w:t>
+      </w:r>
+      <w:r>
+        <w:rPr>
+          <w:highlight w:val="yellow"/>
+        </w:rPr>
         <w:t>de</w:t>
       </w:r>
       <w:r>
         <w:rPr>
           <w:spacing w:val="-4"/>
-        </w:rPr>
-        <w:t xml:space="preserve"> </w:t>
-      </w:r>
-      <w:r>
+          <w:highlight w:val="yellow"/>
+        </w:rPr>
+        <w:t xml:space="preserve"> </w:t>
+      </w:r>
+      <w:r>
+        <w:rPr>
+          <w:highlight w:val="yellow"/>
+        </w:rPr>
         <w:t>desempeño:</w:t>
       </w:r>
       <w:r>
         <w:rPr>
           <w:spacing w:val="-3"/>
-        </w:rPr>
-        <w:t xml:space="preserve"> </w:t>
-      </w:r>
-      <w:r>
+          <w:highlight w:val="yellow"/>
+        </w:rPr>
+        <w:t xml:space="preserve"> </w:t>
+      </w:r>
+      <w:r>
+        <w:rPr>
+          <w:highlight w:val="yellow"/>
+        </w:rPr>
         <w:t>GA7-220501096-AA5-EV01</w:t>
       </w:r>
       <w:r>
         <w:rPr>
           <w:spacing w:val="-4"/>
-        </w:rPr>
-        <w:t xml:space="preserve"> </w:t>
-      </w:r>
-      <w:r>
+          <w:highlight w:val="yellow"/>
+        </w:rPr>
+        <w:t xml:space="preserve"> </w:t>
+      </w:r>
+      <w:r>
+        <w:rPr>
+          <w:highlight w:val="yellow"/>
+        </w:rPr>
         <w:t>diseño</w:t>
       </w:r>
       <w:r>
         <w:rPr>
           <w:spacing w:val="-3"/>
-        </w:rPr>
-        <w:t xml:space="preserve"> </w:t>
-      </w:r>
-      <w:r>
+          <w:highlight w:val="yellow"/>
+        </w:rPr>
+        <w:t xml:space="preserve"> </w:t>
+      </w:r>
+      <w:r>
+        <w:rPr>
+          <w:highlight w:val="yellow"/>
+        </w:rPr>
         <w:t>y</w:t>
       </w:r>
       <w:r>
         <w:rPr>
           <w:spacing w:val="-4"/>
-        </w:rPr>
-        <w:t xml:space="preserve"> </w:t>
-      </w:r>
-      <w:r>
+          <w:highlight w:val="yellow"/>
+        </w:rPr>
+        <w:t xml:space="preserve"> </w:t>
+      </w:r>
+      <w:r>
+        <w:rPr>
+          <w:highlight w:val="yellow"/>
+        </w:rPr>
         <w:t>desarrollo</w:t>
       </w:r>
       <w:r>
         <w:rPr>
           <w:spacing w:val="-3"/>
-        </w:rPr>
-        <w:t xml:space="preserve"> </w:t>
-      </w:r>
-      <w:r>
+          <w:highlight w:val="yellow"/>
+        </w:rPr>
+        <w:t xml:space="preserve"> </w:t>
+      </w:r>
+      <w:r>
+        <w:rPr>
+          <w:highlight w:val="yellow"/>
+        </w:rPr>
         <w:t>de</w:t>
       </w:r>
       <w:r>
         <w:rPr>
           <w:spacing w:val="-2"/>
-        </w:rPr>
-        <w:t xml:space="preserve"> </w:t>
-      </w:r>
-      <w:r>
+          <w:highlight w:val="yellow"/>
+        </w:rPr>
+        <w:t xml:space="preserve"> </w:t>
+      </w:r>
+      <w:r>
+        <w:rPr>
+          <w:highlight w:val="yellow"/>
+        </w:rPr>
         <w:t>servicios</w:t>
       </w:r>
       <w:r>
         <w:rPr>
           <w:spacing w:val="-3"/>
-        </w:rPr>
-        <w:t xml:space="preserve"> </w:t>
-      </w:r>
-      <w:r>
+          <w:highlight w:val="yellow"/>
+        </w:rPr>
+        <w:t xml:space="preserve"> </w:t>
+      </w:r>
+      <w:r>
+        <w:rPr>
+          <w:highlight w:val="yellow"/>
+        </w:rPr>
         <w:t>web</w:t>
       </w:r>
       <w:r>
         <w:rPr>
           <w:spacing w:val="-3"/>
-        </w:rPr>
-        <w:t xml:space="preserve"> </w:t>
-      </w:r>
-      <w:r>
+          <w:highlight w:val="yellow"/>
+        </w:rPr>
+        <w:t xml:space="preserve"> </w:t>
+      </w:r>
+      <w:r>
+        <w:rPr>
+          <w:highlight w:val="yellow"/>
+        </w:rPr>
         <w:t>-</w:t>
       </w:r>
       <w:r>
         <w:rPr>
           <w:spacing w:val="-3"/>
-        </w:rPr>
-        <w:t xml:space="preserve"> </w:t>
-      </w:r>
-      <w:r>
+          <w:highlight w:val="yellow"/>
+        </w:rPr>
+        <w:t xml:space="preserve"> </w:t>
+      </w:r>
+      <w:r>
+        <w:rPr>
+          <w:highlight w:val="yellow"/>
+        </w:rPr>
         <w:t>caso</w:t>
       </w:r>
     </w:p>
@@ -29485,44 +29733,66 @@
           <w:tab w:val="left" w:pos="1020"/>
         </w:tabs>
         <w:ind w:left="1019" w:hanging="361"/>
-      </w:pPr>
-      <w:r>
+        <w:rPr>
+          <w:highlight w:val="yellow"/>
+        </w:rPr>
+      </w:pPr>
+      <w:r>
+        <w:rPr>
+          <w:highlight w:val="yellow"/>
+        </w:rPr>
         <w:t>Evidencia</w:t>
       </w:r>
       <w:r>
         <w:rPr>
           <w:spacing w:val="-6"/>
-        </w:rPr>
-        <w:t xml:space="preserve"> </w:t>
-      </w:r>
-      <w:r>
+          <w:highlight w:val="yellow"/>
+        </w:rPr>
+        <w:t xml:space="preserve"> </w:t>
+      </w:r>
+      <w:r>
+        <w:rPr>
+          <w:highlight w:val="yellow"/>
+        </w:rPr>
         <w:t>de</w:t>
       </w:r>
       <w:r>
         <w:rPr>
           <w:spacing w:val="-5"/>
-        </w:rPr>
-        <w:t xml:space="preserve"> </w:t>
-      </w:r>
-      <w:r>
+          <w:highlight w:val="yellow"/>
+        </w:rPr>
+        <w:t xml:space="preserve"> </w:t>
+      </w:r>
+      <w:r>
+        <w:rPr>
+          <w:highlight w:val="yellow"/>
+        </w:rPr>
         <w:t>producto:</w:t>
       </w:r>
       <w:r>
         <w:rPr>
           <w:spacing w:val="-4"/>
-        </w:rPr>
-        <w:t xml:space="preserve"> </w:t>
-      </w:r>
-      <w:r>
+          <w:highlight w:val="yellow"/>
+        </w:rPr>
+        <w:t xml:space="preserve"> </w:t>
+      </w:r>
+      <w:r>
+        <w:rPr>
+          <w:highlight w:val="yellow"/>
+        </w:rPr>
         <w:t>GA7-220501096-AA5-EV02</w:t>
       </w:r>
       <w:r>
         <w:rPr>
           <w:spacing w:val="-4"/>
-        </w:rPr>
-        <w:t xml:space="preserve"> </w:t>
-      </w:r>
-      <w:r>
+          <w:highlight w:val="yellow"/>
+        </w:rPr>
+        <w:t xml:space="preserve"> </w:t>
+      </w:r>
+      <w:r>
+        <w:rPr>
+          <w:highlight w:val="yellow"/>
+        </w:rPr>
         <w:t>API</w:t>
       </w:r>
     </w:p>
@@ -31274,94 +31544,139 @@
         </w:tabs>
         <w:spacing w:line="249" w:lineRule="auto"/>
         <w:ind w:left="1018" w:right="550" w:hanging="360"/>
-      </w:pPr>
-      <w:r>
+        <w:rPr>
+          <w:highlight w:val="yellow"/>
+        </w:rPr>
+      </w:pPr>
+      <w:r>
+        <w:rPr>
+          <w:highlight w:val="yellow"/>
+        </w:rPr>
         <w:t>Evidencia</w:t>
       </w:r>
       <w:r>
         <w:rPr>
           <w:spacing w:val="55"/>
+          <w:highlight w:val="yellow"/>
         </w:rPr>
         <w:t xml:space="preserve"> </w:t>
       </w:r>
       <w:proofErr w:type="gramStart"/>
       <w:r>
+        <w:rPr>
+          <w:highlight w:val="yellow"/>
+        </w:rPr>
         <w:t>de  desempeño</w:t>
       </w:r>
       <w:proofErr w:type="gramEnd"/>
       <w:r>
+        <w:rPr>
+          <w:highlight w:val="yellow"/>
+        </w:rPr>
         <w:t>:</w:t>
       </w:r>
       <w:r>
         <w:rPr>
           <w:spacing w:val="2"/>
-        </w:rPr>
-        <w:t xml:space="preserve"> </w:t>
-      </w:r>
-      <w:r>
+          <w:highlight w:val="yellow"/>
+        </w:rPr>
+        <w:t xml:space="preserve"> </w:t>
+      </w:r>
+      <w:r>
+        <w:rPr>
+          <w:highlight w:val="yellow"/>
+        </w:rPr>
         <w:t>GA7-220501096-AA5-EV03:</w:t>
       </w:r>
       <w:r>
         <w:rPr>
           <w:spacing w:val="1"/>
-        </w:rPr>
-        <w:t xml:space="preserve"> </w:t>
-      </w:r>
-      <w:r>
+          <w:highlight w:val="yellow"/>
+        </w:rPr>
+        <w:t xml:space="preserve"> </w:t>
+      </w:r>
+      <w:r>
+        <w:rPr>
+          <w:highlight w:val="yellow"/>
+        </w:rPr>
         <w:t>Diseño</w:t>
       </w:r>
       <w:r>
         <w:rPr>
           <w:spacing w:val="4"/>
-        </w:rPr>
-        <w:t xml:space="preserve"> </w:t>
-      </w:r>
-      <w:r>
+          <w:highlight w:val="yellow"/>
+        </w:rPr>
+        <w:t xml:space="preserve"> </w:t>
+      </w:r>
+      <w:r>
+        <w:rPr>
+          <w:highlight w:val="yellow"/>
+        </w:rPr>
         <w:t>y</w:t>
       </w:r>
       <w:r>
         <w:rPr>
           <w:spacing w:val="55"/>
-        </w:rPr>
-        <w:t xml:space="preserve"> </w:t>
-      </w:r>
-      <w:r>
+          <w:highlight w:val="yellow"/>
+        </w:rPr>
+        <w:t xml:space="preserve"> </w:t>
+      </w:r>
+      <w:r>
+        <w:rPr>
+          <w:highlight w:val="yellow"/>
+        </w:rPr>
         <w:t>desarrollo</w:t>
       </w:r>
       <w:r>
         <w:rPr>
           <w:spacing w:val="1"/>
-        </w:rPr>
-        <w:t xml:space="preserve"> </w:t>
-      </w:r>
-      <w:r>
+          <w:highlight w:val="yellow"/>
+        </w:rPr>
+        <w:t xml:space="preserve"> </w:t>
+      </w:r>
+      <w:r>
+        <w:rPr>
+          <w:highlight w:val="yellow"/>
+        </w:rPr>
         <w:t>de  servicios</w:t>
       </w:r>
       <w:r>
         <w:rPr>
           <w:spacing w:val="55"/>
-        </w:rPr>
-        <w:t xml:space="preserve"> </w:t>
-      </w:r>
-      <w:r>
+          <w:highlight w:val="yellow"/>
+        </w:rPr>
+        <w:t xml:space="preserve"> </w:t>
+      </w:r>
+      <w:r>
+        <w:rPr>
+          <w:highlight w:val="yellow"/>
+        </w:rPr>
         <w:t>web</w:t>
       </w:r>
       <w:r>
         <w:rPr>
           <w:spacing w:val="2"/>
-        </w:rPr>
-        <w:t xml:space="preserve"> </w:t>
-      </w:r>
-      <w:r>
+          <w:highlight w:val="yellow"/>
+        </w:rPr>
+        <w:t xml:space="preserve"> </w:t>
+      </w:r>
+      <w:r>
+        <w:rPr>
+          <w:highlight w:val="yellow"/>
+        </w:rPr>
         <w:t>-</w:t>
       </w:r>
       <w:r>
         <w:rPr>
           <w:spacing w:val="-53"/>
-        </w:rPr>
-        <w:t xml:space="preserve"> </w:t>
-      </w:r>
-      <w:r>
+          <w:highlight w:val="yellow"/>
+        </w:rPr>
+        <w:t xml:space="preserve"> </w:t>
+      </w:r>
+      <w:r>
+        <w:rPr>
+          <w:highlight w:val="yellow"/>
+        </w:rPr>
         <w:t>proyecto</w:t>
       </w:r>
     </w:p>
@@ -33213,62 +33528,92 @@
           <w:tab w:val="left" w:pos="1020"/>
         </w:tabs>
         <w:ind w:left="1019" w:hanging="361"/>
-      </w:pPr>
-      <w:r>
+        <w:rPr>
+          <w:highlight w:val="yellow"/>
+        </w:rPr>
+      </w:pPr>
+      <w:r>
+        <w:rPr>
+          <w:highlight w:val="yellow"/>
+        </w:rPr>
         <w:t>Evidencia</w:t>
       </w:r>
       <w:r>
         <w:rPr>
           <w:spacing w:val="-5"/>
-        </w:rPr>
-        <w:t xml:space="preserve"> </w:t>
-      </w:r>
-      <w:r>
+          <w:highlight w:val="yellow"/>
+        </w:rPr>
+        <w:t xml:space="preserve"> </w:t>
+      </w:r>
+      <w:r>
+        <w:rPr>
+          <w:highlight w:val="yellow"/>
+        </w:rPr>
         <w:t>de</w:t>
       </w:r>
       <w:r>
         <w:rPr>
           <w:spacing w:val="-5"/>
-        </w:rPr>
-        <w:t xml:space="preserve"> </w:t>
-      </w:r>
-      <w:r>
+          <w:highlight w:val="yellow"/>
+        </w:rPr>
+        <w:t xml:space="preserve"> </w:t>
+      </w:r>
+      <w:r>
+        <w:rPr>
+          <w:highlight w:val="yellow"/>
+        </w:rPr>
         <w:t>producto:</w:t>
       </w:r>
       <w:r>
         <w:rPr>
           <w:spacing w:val="-4"/>
-        </w:rPr>
-        <w:t xml:space="preserve"> </w:t>
-      </w:r>
-      <w:r>
+          <w:highlight w:val="yellow"/>
+        </w:rPr>
+        <w:t xml:space="preserve"> </w:t>
+      </w:r>
+      <w:r>
+        <w:rPr>
+          <w:highlight w:val="yellow"/>
+        </w:rPr>
         <w:t>GA7-220501096-AA5-EV04:</w:t>
       </w:r>
       <w:r>
         <w:rPr>
           <w:spacing w:val="-3"/>
-        </w:rPr>
-        <w:t xml:space="preserve"> </w:t>
-      </w:r>
-      <w:r>
+          <w:highlight w:val="yellow"/>
+        </w:rPr>
+        <w:t xml:space="preserve"> </w:t>
+      </w:r>
+      <w:r>
+        <w:rPr>
+          <w:highlight w:val="yellow"/>
+        </w:rPr>
         <w:t>API</w:t>
       </w:r>
       <w:r>
         <w:rPr>
           <w:spacing w:val="-5"/>
-        </w:rPr>
-        <w:t xml:space="preserve"> </w:t>
-      </w:r>
-      <w:r>
+          <w:highlight w:val="yellow"/>
+        </w:rPr>
+        <w:t xml:space="preserve"> </w:t>
+      </w:r>
+      <w:r>
+        <w:rPr>
+          <w:highlight w:val="yellow"/>
+        </w:rPr>
         <w:t>del</w:t>
       </w:r>
       <w:r>
         <w:rPr>
           <w:spacing w:val="-5"/>
-        </w:rPr>
-        <w:t xml:space="preserve"> </w:t>
-      </w:r>
-      <w:r>
+          <w:highlight w:val="yellow"/>
+        </w:rPr>
+        <w:t xml:space="preserve"> </w:t>
+      </w:r>
+      <w:r>
+        <w:rPr>
+          <w:highlight w:val="yellow"/>
+        </w:rPr>
         <w:t>proyecto</w:t>
       </w:r>
     </w:p>
@@ -47336,7 +47681,6 @@
       <w:lvlJc w:val="left"/>
       <w:pPr>
         <w:ind w:left="300" w:hanging="389"/>
-        <w:jc w:val="left"/>
       </w:pPr>
       <w:rPr>
         <w:rFonts w:ascii="Arial" w:eastAsia="Arial" w:hAnsi="Arial" w:cs="Arial" w:hint="default"/>
@@ -47356,7 +47700,6 @@
       <w:lvlJc w:val="left"/>
       <w:pPr>
         <w:ind w:left="295" w:hanging="564"/>
-        <w:jc w:val="left"/>
       </w:pPr>
       <w:rPr>
         <w:rFonts w:ascii="Arial" w:eastAsia="Arial" w:hAnsi="Arial" w:cs="Arial" w:hint="default"/>
@@ -47376,7 +47719,6 @@
       <w:lvlJc w:val="left"/>
       <w:pPr>
         <w:ind w:left="1010" w:hanging="360"/>
-        <w:jc w:val="left"/>
       </w:pPr>
       <w:rPr>
         <w:rFonts w:ascii="Arial MT" w:eastAsia="Arial MT" w:hAnsi="Arial MT" w:cs="Arial MT" w:hint="default"/>
@@ -47810,7 +48152,6 @@
       <w:lvlJc w:val="left"/>
       <w:pPr>
         <w:ind w:left="1005" w:hanging="360"/>
-        <w:jc w:val="left"/>
       </w:pPr>
       <w:rPr>
         <w:rFonts w:ascii="Arial MT" w:eastAsia="Arial MT" w:hAnsi="Arial MT" w:cs="Arial MT" w:hint="default"/>

</xml_diff>